<commit_message>
modify(Report): modify Computational_Intelligence Report
</commit_message>
<xml_diff>
--- a/2021_Reports/2021_Autumn_Reports/Computational_Intelligence/21820236-于烨泳-计算智能报告.docx
+++ b/2021_Reports/2021_Autumn_Reports/Computational_Intelligence/21820236-于烨泳-计算智能报告.docx
@@ -548,7 +548,69 @@
         <w:rPr>
           <w:szCs w:val="21"/>
         </w:rPr>
-        <w:t>从机器学习的角度来看，神经网络一般可以看作一个非线性模型，其基本组成单元为具有非线性激活函数的神经元，激活函数可以增强网络的表示能力和学习能力的，通过大量神经元之间的连接，使得神经网络成为一种高度非线性的模型。神经元之间的连接权重就是需要学习的参数，可以在机器学习的框架下通过梯度下降方法来进行学习</w:t>
+        <w:t>从机器学习的角度来看，神经网络一般可以看作一个非线性模型</w:t>
+      </w:r>
+      <w:r>
+        <w:rPr>
+          <w:szCs w:val="21"/>
+        </w:rPr>
+        <w:t>，线性神经元和非线性激活函数极大</w:t>
+      </w:r>
+      <w:r>
+        <w:rPr>
+          <w:szCs w:val="21"/>
+        </w:rPr>
+        <w:t>增强网络的表示能力和学习能力的，神经元之间的连接权重就是需要学习的参数，可以在机器学习的框架下通过梯度下降方法来进行学习</w:t>
+      </w:r>
+      <w:r>
+        <w:rPr>
+          <w:szCs w:val="21"/>
+          <w:vertAlign w:val="superscript"/>
+        </w:rPr>
+        <w:t>[1]</w:t>
+      </w:r>
+      <w:r>
+        <w:rPr>
+          <w:szCs w:val="21"/>
+        </w:rPr>
+        <w:t>。前馈神经网络（FNN）</w:t>
+      </w:r>
+      <w:r>
+        <w:rPr>
+          <w:szCs w:val="21"/>
+        </w:rPr>
+        <w:t>作为</w:t>
+      </w:r>
+      <w:r>
+        <w:rPr>
+          <w:szCs w:val="21"/>
+        </w:rPr>
+        <w:t>一种极其重要的神经网络结构，其他网络结构如记忆网络，图网络的前馈思想是以FNN为基础的</w:t>
+      </w:r>
+      <w:r>
+        <w:rPr>
+          <w:szCs w:val="21"/>
+        </w:rPr>
+        <w:t>。</w:t>
+      </w:r>
+      <w:r>
+        <w:rPr>
+          <w:szCs w:val="21"/>
+        </w:rPr>
+        <w:t>根据通用近似定理</w:t>
+      </w:r>
+      <w:r>
+        <w:rPr>
+          <w:szCs w:val="21"/>
+          <w:vertAlign w:val="superscript"/>
+        </w:rPr>
+        <w:t>[3]</w:t>
+      </w:r>
+      <w:r>
+        <w:rPr>
+          <w:szCs w:val="21"/>
+        </w:rPr>
+        <w:t>，前馈神经网络具有很强的拟合能力，常见的连续非线性函数都可以用前馈神经网络来近似</w:t>
       </w:r>
       <w:r>
         <w:rPr>
@@ -572,67 +634,11 @@
           <w:szCs w:val="21"/>
         </w:rPr>
       </w:pPr>
-      <w:bookmarkStart w:id="8" w:name="_GoBack"/>
-      <w:bookmarkEnd w:id="8"/>
       <w:r>
         <w:rPr>
           <w:szCs w:val="21"/>
         </w:rPr>
-        <w:t>前馈神经网络（FNN）是一种极其重要的神经网络结构，其他网络结构如记忆网络，图网络的前馈思想是以FNN为基础的，且FNN是由多层的Logistic回归模型（连续的非线性函数）组成，而不是由多层的感知器（不连续的非线性函数）组成</w:t>
-      </w:r>
-      <w:r>
-        <w:rPr>
-          <w:szCs w:val="21"/>
-          <w:vertAlign w:val="superscript"/>
-        </w:rPr>
-        <w:t>[2]</w:t>
-      </w:r>
-      <w:r>
-        <w:rPr>
-          <w:szCs w:val="21"/>
-        </w:rPr>
-        <w:t>，比起多层感知器，FNN具有更强大的表示学习能力。根据通用近似定理</w:t>
-      </w:r>
-      <w:r>
-        <w:rPr>
-          <w:szCs w:val="21"/>
-          <w:vertAlign w:val="superscript"/>
-        </w:rPr>
-        <w:t>[3]</w:t>
-      </w:r>
-      <w:r>
-        <w:rPr>
-          <w:szCs w:val="21"/>
-        </w:rPr>
-        <w:t>，前馈神经网络具有很强的拟合能力，常见的连续非线性函数都可以用前馈神经网络来近似</w:t>
-      </w:r>
-      <w:r>
-        <w:rPr>
-          <w:szCs w:val="21"/>
-          <w:vertAlign w:val="superscript"/>
-        </w:rPr>
-        <w:t>[1]</w:t>
-      </w:r>
-      <w:r>
-        <w:rPr>
-          <w:szCs w:val="21"/>
-        </w:rPr>
-        <w:t>。</w:t>
-      </w:r>
-    </w:p>
-    <w:p>
-      <w:pPr>
-        <w:spacing w:line="288" w:lineRule="auto"/>
-        <w:ind w:firstLine="420" w:firstLineChars="200"/>
-        <w:rPr>
-          <w:szCs w:val="21"/>
-        </w:rPr>
-      </w:pPr>
-      <w:r>
-        <w:rPr>
-          <w:szCs w:val="21"/>
-        </w:rPr>
-        <w:t>在前馈神经网络中，各神经元分别属于不同的层。每一层的神经元可以接收前一层神经元的信号，并产生信号输出到下一层。第0层称为输入层，最后一层称为输出层，中间层称为隐藏层。整个网络中无反馈，信号从输入层向输出层单向传播，如图1所示。</w:t>
+        <w:t>在前馈神经网络中，每一层的神经元可以接收前一层神经元的信号，并产生信号输出到下一层。第0层称为输入层，最后一层称为输出层，中间层称为隐藏层。整个网络中无反馈，信号从输入层向输出层单向传播，如图1所示。</w:t>
       </w:r>
     </w:p>
     <w:p>
@@ -644,8 +650,8 @@
       <w:r>
         <w:drawing>
           <wp:inline distT="0" distB="0" distL="114300" distR="114300">
-            <wp:extent cx="3185160" cy="1866900"/>
-            <wp:effectExtent l="0" t="0" r="15240" b="0"/>
+            <wp:extent cx="2731135" cy="1601470"/>
+            <wp:effectExtent l="0" t="0" r="12065" b="17780"/>
             <wp:docPr id="1" name="图片 2"/>
             <wp:cNvGraphicFramePr>
               <a:graphicFrameLocks xmlns:a="http://schemas.openxmlformats.org/drawingml/2006/main" noChangeAspect="1"/>
@@ -668,7 +674,7 @@
                   <pic:spPr>
                     <a:xfrm>
                       <a:off x="0" y="0"/>
-                      <a:ext cx="3185160" cy="1866900"/>
+                      <a:ext cx="2731135" cy="1601470"/>
                     </a:xfrm>
                     <a:prstGeom prst="rect">
                       <a:avLst/>
@@ -4680,51 +4686,7 @@
           <w:szCs w:val="21"/>
           <w:lang w:eastAsia="en-US"/>
         </w:rPr>
-        <w:t>梯度</w:t>
-      </w:r>
-      <w:r>
-        <w:rPr>
-          <w:rFonts w:hint="default" w:asciiTheme="minorEastAsia" w:hAnsiTheme="minorEastAsia" w:eastAsiaTheme="minorEastAsia" w:cstheme="minorEastAsia"/>
-          <w:i w:val="0"/>
-          <w:kern w:val="0"/>
-          <w:sz w:val="21"/>
-          <w:szCs w:val="21"/>
-          <w:lang w:eastAsia="en-US"/>
-        </w:rPr>
-        <w:t>上升最快</w:t>
-      </w:r>
-      <w:r>
-        <w:rPr>
-          <w:rFonts w:hint="default" w:asciiTheme="minorEastAsia" w:hAnsiTheme="minorEastAsia" w:eastAsiaTheme="minorEastAsia" w:cstheme="minorEastAsia"/>
-          <w:i w:val="0"/>
-          <w:kern w:val="0"/>
-          <w:sz w:val="21"/>
-          <w:szCs w:val="21"/>
-          <w:lang w:eastAsia="en-US"/>
-        </w:rPr>
-        <w:t>的方向</w:t>
-      </w:r>
-      <w:r>
-        <w:rPr>
-          <w:rFonts w:hint="default" w:asciiTheme="minorEastAsia" w:hAnsiTheme="minorEastAsia" w:eastAsiaTheme="minorEastAsia" w:cstheme="minorEastAsia"/>
-          <w:i w:val="0"/>
-          <w:kern w:val="0"/>
-          <w:sz w:val="21"/>
-          <w:szCs w:val="21"/>
-          <w:lang w:eastAsia="en-US"/>
-        </w:rPr>
-        <w:t>，乘以-1则可以得到梯度下降最快的方向</w:t>
-      </w:r>
-      <w:r>
-        <w:rPr>
-          <w:rFonts w:hint="default" w:asciiTheme="minorEastAsia" w:hAnsiTheme="minorEastAsia" w:eastAsiaTheme="minorEastAsia" w:cstheme="minorEastAsia"/>
-          <w:i w:val="0"/>
-          <w:kern w:val="0"/>
-          <w:sz w:val="21"/>
-          <w:szCs w:val="21"/>
-          <w:lang w:eastAsia="en-US"/>
-        </w:rPr>
-        <w:t>，</w:t>
+        <w:t>梯度上升最快的方向，乘以-1则可以得到梯度下降最快的方向，</w:t>
       </w:r>
       <m:oMath>
         <m:r>
@@ -4871,14 +4833,7 @@
           <w:rFonts w:hint="default"/>
           <w:lang w:eastAsia="en-US"/>
         </w:rPr>
-        <w:t>更新的幅度</w:t>
-      </w:r>
-      <w:r>
-        <w:rPr>
-          <w:rFonts w:hint="default"/>
-          <w:lang w:eastAsia="en-US"/>
-        </w:rPr>
-        <w:t>，同时我们需要注意到</w:t>
+        <w:t>更新的幅度，同时我们需要注意到</w:t>
       </w:r>
       <m:oMath>
         <m:r>
@@ -4892,7 +4847,7 @@
             <w:szCs w:val="21"/>
             <w:lang w:eastAsia="en-US"/>
           </w:rPr>
-          <m:t>-</m:t>
+          <m:t>−</m:t>
         </m:r>
         <m:f>
           <m:fPr>
@@ -5098,7 +5053,25 @@
           <w:color w:val="000000"/>
           <w:szCs w:val="21"/>
         </w:rPr>
-        <w:t>且现有网络结构大多为多输入少输出，所以</w:t>
+        <w:t>且现有网络结构大多为多输入少输出</w:t>
+      </w:r>
+      <w:r>
+        <w:rPr>
+          <w:rFonts w:hint="default"/>
+          <w:bCs/>
+          <w:color w:val="000000"/>
+          <w:szCs w:val="21"/>
+        </w:rPr>
+        <w:t>（在此场景下前向传播的方式不够高效）</w:t>
+      </w:r>
+      <w:r>
+        <w:rPr>
+          <w:rFonts w:hint="default"/>
+          <w:bCs/>
+          <w:color w:val="000000"/>
+          <w:szCs w:val="21"/>
+        </w:rPr>
+        <w:t>，所以</w:t>
       </w:r>
       <w:r>
         <w:rPr>
@@ -10470,16 +10443,7 @@
           <w:color w:val="000000"/>
           <w:szCs w:val="21"/>
         </w:rPr>
-        <w:t>对比</w:t>
-      </w:r>
-      <w:r>
-        <w:rPr>
-          <w:rFonts w:hint="default"/>
-          <w:bCs/>
-          <w:color w:val="000000"/>
-          <w:szCs w:val="21"/>
-        </w:rPr>
-        <w:t>直接计算</w:t>
+        <w:t>对比直接计算</w:t>
       </w:r>
       <m:oMath>
         <m:f>
@@ -10864,7 +10828,20 @@
           <w:rFonts w:ascii="Times New Roman"/>
           <w:i w:val="0"/>
         </w:rPr>
-        <w:t>可以找到递归关系，即可以通过下一层的</w:t>
+        <w:t>可以找到</w:t>
+      </w:r>
+      <w:r>
+        <w:rPr>
+          <w:i w:val="0"/>
+        </w:rPr>
+        <w:t>递推</w:t>
+      </w:r>
+      <w:r>
+        <w:rPr>
+          <w:rFonts w:ascii="Times New Roman"/>
+          <w:i w:val="0"/>
+        </w:rPr>
+        <w:t>关系，即可以通过下一层的</w:t>
       </w:r>
       <m:oMath>
         <m:sSup>
@@ -12144,6 +12121,12 @@
           <w:i w:val="0"/>
         </w:rPr>
         <w:tab/>
+      </w:r>
+      <w:r>
+        <w:rPr>
+          <w:rFonts w:hint="default" w:ascii="Times New Roman"/>
+          <w:i w:val="0"/>
+        </w:rPr>
         <w:t>其中</w:t>
       </w:r>
       <m:oMath>
@@ -12155,7 +12138,6 @@
         </m:r>
       </m:oMath>
       <w:r>
-        <m:rPr/>
         <w:rPr>
           <w:rFonts w:hint="eastAsia"/>
           <w:b w:val="0"/>
@@ -12164,7 +12146,6 @@
         <w:t>是向量的Hadamard积运算符，表示每个元素相乘</w:t>
       </w:r>
       <w:r>
-        <m:rPr/>
         <w:rPr>
           <w:rFonts w:hint="default"/>
           <w:b w:val="0"/>
@@ -13468,6 +13449,46 @@
         </w:rPr>
         <w:t>反向传播与动态规划</w:t>
       </w:r>
+      <w:r>
+        <w:rPr>
+          <w:rFonts w:hint="eastAsia"/>
+          <w:b/>
+          <w:sz w:val="24"/>
+        </w:rPr>
+        <w:t xml:space="preserve">（Dynamic </w:t>
+      </w:r>
+      <w:r>
+        <w:rPr>
+          <w:rFonts w:hint="default"/>
+          <w:b/>
+          <w:sz w:val="24"/>
+        </w:rPr>
+        <w:t>P</w:t>
+      </w:r>
+      <w:r>
+        <w:rPr>
+          <w:rFonts w:hint="eastAsia"/>
+          <w:b/>
+          <w:sz w:val="24"/>
+        </w:rPr>
+        <w:t>rogramming</w:t>
+      </w:r>
+      <w:r>
+        <w:rPr>
+          <w:rFonts w:hint="default"/>
+          <w:b/>
+          <w:sz w:val="24"/>
+        </w:rPr>
+        <w:t>，DP</w:t>
+      </w:r>
+      <w:r>
+        <w:rPr>
+          <w:rFonts w:hint="eastAsia"/>
+          <w:b/>
+          <w:sz w:val="24"/>
+        </w:rPr>
+        <w:t>）</w:t>
+      </w:r>
     </w:p>
     <w:p>
       <w:pPr>
@@ -13477,28 +13498,31 @@
         <w:spacing w:line="288" w:lineRule="auto"/>
         <w:ind w:firstLine="420" w:firstLineChars="200"/>
         <w:rPr>
-          <w:b/>
-          <w:color w:val="000000"/>
+          <w:rFonts w:hint="default"/>
           <w:szCs w:val="21"/>
         </w:rPr>
       </w:pPr>
       <w:r>
         <w:rPr>
-          <w:rFonts w:hint="eastAsia"/>
-          <w:b/>
-          <w:color w:val="000000"/>
+          <w:rFonts w:hint="default"/>
           <w:szCs w:val="21"/>
         </w:rPr>
-        <w:t>报告内容为：</w:t>
-      </w:r>
-      <w:r>
-        <w:rPr>
-          <w:rFonts w:hint="eastAsia"/>
-          <w:b/>
-          <w:color w:val="FF0000"/>
+        <w:t>作为计算机专业的学生，相信对动态规划思想一定不会陌生，在《Introduction to Algorithms》</w:t>
+      </w:r>
+      <w:r>
+        <w:rPr>
+          <w:rFonts w:hint="default"/>
           <w:szCs w:val="21"/>
-        </w:rPr>
-        <w:t>以教材内容为出发点进行深入阐述，并进行相关拓展</w:t>
+          <w:vertAlign w:val="superscript"/>
+        </w:rPr>
+        <w:t>[4]</w:t>
+      </w:r>
+      <w:r>
+        <w:rPr>
+          <w:rFonts w:hint="default"/>
+          <w:szCs w:val="21"/>
+        </w:rPr>
+        <w:t>中动态规划做以下定义：动态规划通过组合子问题的解来求解原问题（在这里，“programming”指的是一种表格法，并非编写计算机程序）。动态规划应用于子问题重叠的情况，即不同的子问题具有公共子子问题（子问题的求解是递归进行的，将其划分为更小的子子问题），动态规划算法对每个子问题只求解一次，将其保存在一个表格中，从而无需每次求解一个子子问题时都需重新计算，避免了这种不必要的计算工作。</w:t>
       </w:r>
     </w:p>
     <w:p>
@@ -13509,38 +13533,1339 @@
         <w:spacing w:line="288" w:lineRule="auto"/>
         <w:ind w:firstLine="420" w:firstLineChars="200"/>
         <w:rPr>
+          <w:rFonts w:hint="default" w:hAnsi="Cambria Math"/>
+          <w:i w:val="0"/>
+          <w:lang w:eastAsia="en-US"/>
+        </w:rPr>
+      </w:pPr>
+      <w:r>
+        <w:rPr>
+          <w:rFonts w:hint="default"/>
           <w:szCs w:val="21"/>
         </w:rPr>
+        <w:t>对比FNN中传统的梯度下降的方法计算</w:t>
+      </w:r>
+      <m:oMath>
+        <m:f>
+          <m:fPr>
+            <m:ctrlPr>
+              <w:rPr>
+                <w:rFonts w:ascii="Cambria Math" w:hAnsi="Cambria Math"/>
+                <w:i/>
+                <w:lang w:eastAsia="en-US"/>
+              </w:rPr>
+            </m:ctrlPr>
+          </m:fPr>
+          <m:num>
+            <m:r>
+              <m:rPr/>
+              <w:rPr>
+                <w:rFonts w:ascii="Cambria Math" w:hAnsi="Cambria Math"/>
+                <w:lang w:eastAsia="en-US"/>
+              </w:rPr>
+              <m:t>∂</m:t>
+            </m:r>
+            <m:r>
+              <m:rPr>
+                <m:scr m:val="script"/>
+              </m:rPr>
+              <w:rPr>
+                <w:rFonts w:ascii="Cambria Math" w:hAnsi="Cambria Math" w:eastAsia="MS Mincho"/>
+                <w:lang w:eastAsia="en-US"/>
+              </w:rPr>
+              <m:t>ℛ</m:t>
+            </m:r>
+            <m:r>
+              <m:rPr/>
+              <w:rPr>
+                <w:rFonts w:ascii="Cambria Math" w:hAnsi="Cambria Math"/>
+                <w:lang w:eastAsia="en-US"/>
+              </w:rPr>
+              <m:t>(W,b)</m:t>
+            </m:r>
+            <m:ctrlPr>
+              <w:rPr>
+                <w:rFonts w:ascii="Cambria Math" w:hAnsi="Cambria Math"/>
+                <w:i/>
+                <w:lang w:eastAsia="en-US"/>
+              </w:rPr>
+            </m:ctrlPr>
+          </m:num>
+          <m:den>
+            <m:r>
+              <m:rPr/>
+              <w:rPr>
+                <w:rFonts w:ascii="Cambria Math" w:hAnsi="Cambria Math"/>
+                <w:lang w:eastAsia="en-US"/>
+              </w:rPr>
+              <m:t>∂</m:t>
+            </m:r>
+            <m:sSup>
+              <m:sSupPr>
+                <m:ctrlPr>
+                  <w:rPr>
+                    <w:rFonts w:ascii="Cambria Math" w:hAnsi="Cambria Math"/>
+                    <w:i/>
+                    <w:lang w:eastAsia="en-US"/>
+                  </w:rPr>
+                </m:ctrlPr>
+              </m:sSupPr>
+              <m:e>
+                <m:r>
+                  <m:rPr/>
+                  <w:rPr>
+                    <w:rFonts w:ascii="Cambria Math" w:hAnsi="Cambria Math"/>
+                    <w:lang w:eastAsia="en-US"/>
+                  </w:rPr>
+                  <m:t>W</m:t>
+                </m:r>
+                <m:ctrlPr>
+                  <w:rPr>
+                    <w:rFonts w:ascii="Cambria Math" w:hAnsi="Cambria Math"/>
+                    <w:i/>
+                    <w:lang w:eastAsia="en-US"/>
+                  </w:rPr>
+                </m:ctrlPr>
+              </m:e>
+              <m:sup>
+                <m:r>
+                  <m:rPr/>
+                  <w:rPr>
+                    <w:rFonts w:ascii="Cambria Math" w:hAnsi="Cambria Math"/>
+                    <w:lang w:eastAsia="en-US"/>
+                  </w:rPr>
+                  <m:t>(l)</m:t>
+                </m:r>
+                <m:ctrlPr>
+                  <w:rPr>
+                    <w:rFonts w:ascii="Cambria Math" w:hAnsi="Cambria Math"/>
+                    <w:i/>
+                    <w:lang w:eastAsia="en-US"/>
+                  </w:rPr>
+                </m:ctrlPr>
+              </m:sup>
+            </m:sSup>
+            <m:ctrlPr>
+              <w:rPr>
+                <w:rFonts w:ascii="Cambria Math" w:hAnsi="Cambria Math"/>
+                <w:i/>
+                <w:lang w:eastAsia="en-US"/>
+              </w:rPr>
+            </m:ctrlPr>
+          </m:den>
+        </m:f>
+      </m:oMath>
+      <w:r>
+        <w:rPr>
+          <w:rFonts w:ascii="Times New Roman" w:hAnsi="Cambria Math"/>
+          <w:i w:val="0"/>
+          <w:lang w:eastAsia="en-US"/>
+        </w:rPr>
+        <w:t>和</w:t>
+      </w:r>
+      <m:oMath>
+        <m:f>
+          <m:fPr>
+            <m:ctrlPr>
+              <w:rPr>
+                <w:rFonts w:ascii="Cambria Math" w:hAnsi="Cambria Math"/>
+                <w:i/>
+                <w:lang w:eastAsia="en-US"/>
+              </w:rPr>
+            </m:ctrlPr>
+          </m:fPr>
+          <m:num>
+            <m:r>
+              <m:rPr/>
+              <w:rPr>
+                <w:rFonts w:ascii="Cambria Math" w:hAnsi="Cambria Math"/>
+                <w:lang w:eastAsia="en-US"/>
+              </w:rPr>
+              <m:t>∂</m:t>
+            </m:r>
+            <m:r>
+              <m:rPr>
+                <m:scr m:val="script"/>
+              </m:rPr>
+              <w:rPr>
+                <w:rFonts w:ascii="Cambria Math" w:hAnsi="Cambria Math" w:eastAsia="MS Mincho"/>
+                <w:lang w:eastAsia="en-US"/>
+              </w:rPr>
+              <m:t>ℛ</m:t>
+            </m:r>
+            <m:r>
+              <m:rPr/>
+              <w:rPr>
+                <w:rFonts w:ascii="Cambria Math" w:hAnsi="Cambria Math"/>
+                <w:lang w:eastAsia="en-US"/>
+              </w:rPr>
+              <m:t>(W,b)</m:t>
+            </m:r>
+            <m:ctrlPr>
+              <w:rPr>
+                <w:rFonts w:ascii="Cambria Math" w:hAnsi="Cambria Math"/>
+                <w:i/>
+                <w:lang w:eastAsia="en-US"/>
+              </w:rPr>
+            </m:ctrlPr>
+          </m:num>
+          <m:den>
+            <m:r>
+              <m:rPr/>
+              <w:rPr>
+                <w:rFonts w:ascii="Cambria Math" w:hAnsi="Cambria Math"/>
+                <w:lang w:eastAsia="en-US"/>
+              </w:rPr>
+              <m:t>∂</m:t>
+            </m:r>
+            <m:sSup>
+              <m:sSupPr>
+                <m:ctrlPr>
+                  <w:rPr>
+                    <w:rFonts w:ascii="Cambria Math" w:hAnsi="Cambria Math"/>
+                    <w:i/>
+                    <w:lang w:eastAsia="en-US"/>
+                  </w:rPr>
+                </m:ctrlPr>
+              </m:sSupPr>
+              <m:e>
+                <m:r>
+                  <m:rPr/>
+                  <w:rPr>
+                    <w:rFonts w:ascii="Cambria Math" w:hAnsi="Cambria Math"/>
+                    <w:lang w:eastAsia="en-US"/>
+                  </w:rPr>
+                  <m:t>b</m:t>
+                </m:r>
+                <m:ctrlPr>
+                  <w:rPr>
+                    <w:rFonts w:ascii="Cambria Math" w:hAnsi="Cambria Math"/>
+                    <w:i/>
+                    <w:lang w:eastAsia="en-US"/>
+                  </w:rPr>
+                </m:ctrlPr>
+              </m:e>
+              <m:sup>
+                <m:r>
+                  <m:rPr/>
+                  <w:rPr>
+                    <w:rFonts w:ascii="Cambria Math" w:hAnsi="Cambria Math"/>
+                    <w:lang w:eastAsia="en-US"/>
+                  </w:rPr>
+                  <m:t>(l)</m:t>
+                </m:r>
+                <m:ctrlPr>
+                  <w:rPr>
+                    <w:rFonts w:ascii="Cambria Math" w:hAnsi="Cambria Math"/>
+                    <w:i/>
+                    <w:lang w:eastAsia="en-US"/>
+                  </w:rPr>
+                </m:ctrlPr>
+              </m:sup>
+            </m:sSup>
+            <m:ctrlPr>
+              <w:rPr>
+                <w:rFonts w:ascii="Cambria Math" w:hAnsi="Cambria Math"/>
+                <w:i/>
+                <w:lang w:eastAsia="en-US"/>
+              </w:rPr>
+            </m:ctrlPr>
+          </m:den>
+        </m:f>
+      </m:oMath>
+      <w:r>
+        <w:rPr>
+          <w:rFonts w:ascii="Times New Roman" w:hAnsi="Cambria Math"/>
+          <w:i w:val="0"/>
+          <w:lang w:eastAsia="en-US"/>
+        </w:rPr>
+        <w:t>，这其中包含了很多重复的子问题计算工作，导致了参数更新的低效。</w:t>
+      </w:r>
+      <w:r>
+        <w:rPr>
+          <w:rFonts w:hAnsi="Cambria Math"/>
+          <w:i w:val="0"/>
+          <w:lang w:eastAsia="en-US"/>
+        </w:rPr>
+        <w:t>而</w:t>
+      </w:r>
+      <w:r>
+        <w:rPr>
+          <w:rFonts w:hint="default" w:hAnsi="Cambria Math"/>
+          <w:i w:val="0"/>
+          <w:lang w:eastAsia="en-US"/>
+        </w:rPr>
+        <w:t>BP则应用了动态规划的核心思想——通过组合子问题的解</w:t>
+      </w:r>
+      <w:r>
+        <w:rPr>
+          <w:rFonts w:hint="default" w:hAnsi="Cambria Math"/>
+          <w:i w:val="0"/>
+          <w:lang w:eastAsia="en-US"/>
+        </w:rPr>
+        <w:t>（后面层神经元的误差项）</w:t>
+      </w:r>
+      <w:r>
+        <w:rPr>
+          <w:rFonts w:hint="default" w:hAnsi="Cambria Math"/>
+          <w:i w:val="0"/>
+          <w:lang w:eastAsia="en-US"/>
+        </w:rPr>
+        <w:t>来求解每一个参数更新的梯度。在BP中最核心的点就是其巧妙利用求导的链式法则找到了误差反向传播的递推反向，即误差传播的状态方程</w:t>
+      </w:r>
+      <w:r>
+        <w:rPr>
+          <w:rFonts w:hint="default" w:hAnsi="Cambria Math"/>
+          <w:i w:val="0"/>
+          <w:lang w:eastAsia="en-US"/>
+        </w:rPr>
+        <w:t>，见公式</w:t>
+      </w:r>
+      <w:r>
+        <w:rPr>
+          <w:rFonts w:hint="default" w:hAnsi="Cambria Math"/>
+          <w:i w:val="0"/>
+          <w:lang w:eastAsia="en-US"/>
+        </w:rPr>
+        <w:fldChar w:fldCharType="begin"/>
+      </w:r>
+      <w:r>
+        <w:rPr>
+          <w:rFonts w:hint="default" w:hAnsi="Cambria Math"/>
+          <w:i w:val="0"/>
+          <w:lang w:eastAsia="en-US"/>
+        </w:rPr>
+        <w:instrText xml:space="preserve"> REF _Ref1091634103 \h </w:instrText>
+      </w:r>
+      <w:r>
+        <w:rPr>
+          <w:rFonts w:hint="default" w:hAnsi="Cambria Math"/>
+          <w:i w:val="0"/>
+          <w:lang w:eastAsia="en-US"/>
+        </w:rPr>
+        <w:fldChar w:fldCharType="separate"/>
+      </w:r>
+      <w:r>
+        <w:rPr>
+          <w:rFonts w:hAnsi="DejaVu Math TeX Gyre"/>
+          <w:szCs w:val="21"/>
+        </w:rPr>
+        <w:t>(</w:t>
+      </w:r>
+      <w:r>
+        <w:t>11</w:t>
+      </w:r>
+      <w:r>
+        <w:rPr>
+          <w:rFonts w:hAnsi="DejaVu Math TeX Gyre"/>
+          <w:szCs w:val="21"/>
+        </w:rPr>
+        <w:t>)</w:t>
+      </w:r>
+      <w:r>
+        <w:rPr>
+          <w:rFonts w:hint="default" w:hAnsi="Cambria Math"/>
+          <w:i w:val="0"/>
+          <w:lang w:eastAsia="en-US"/>
+        </w:rPr>
+        <w:fldChar w:fldCharType="end"/>
+      </w:r>
+      <w:r>
+        <w:rPr>
+          <w:rFonts w:hint="default" w:hAnsi="Cambria Math"/>
+          <w:i w:val="0"/>
+          <w:lang w:eastAsia="en-US"/>
+        </w:rPr>
+        <w:t>：</w:t>
+      </w:r>
+    </w:p>
+    <w:tbl>
+      <w:tblPr>
+        <w:tblStyle w:val="7"/>
+        <w:tblW w:w="0" w:type="auto"/>
+        <w:tblInd w:w="0" w:type="dxa"/>
+        <w:tblBorders>
+          <w:top w:val="single" w:color="auto" w:sz="4" w:space="0"/>
+          <w:left w:val="single" w:color="auto" w:sz="4" w:space="0"/>
+          <w:bottom w:val="single" w:color="auto" w:sz="4" w:space="0"/>
+          <w:right w:val="single" w:color="auto" w:sz="4" w:space="0"/>
+          <w:insideH w:val="single" w:color="auto" w:sz="4" w:space="0"/>
+          <w:insideV w:val="single" w:color="auto" w:sz="4" w:space="0"/>
+        </w:tblBorders>
+        <w:tblLayout w:type="autofit"/>
+        <w:tblCellMar>
+          <w:top w:w="28" w:type="dxa"/>
+          <w:left w:w="108" w:type="dxa"/>
+          <w:bottom w:w="28" w:type="dxa"/>
+          <w:right w:w="108" w:type="dxa"/>
+        </w:tblCellMar>
+      </w:tblPr>
+      <w:tblGrid>
+        <w:gridCol w:w="8700"/>
+        <w:gridCol w:w="587"/>
+      </w:tblGrid>
+      <w:tr>
+        <w:tblPrEx>
+          <w:tblBorders>
+            <w:top w:val="single" w:color="auto" w:sz="4" w:space="0"/>
+            <w:left w:val="single" w:color="auto" w:sz="4" w:space="0"/>
+            <w:bottom w:val="single" w:color="auto" w:sz="4" w:space="0"/>
+            <w:right w:val="single" w:color="auto" w:sz="4" w:space="0"/>
+            <w:insideH w:val="single" w:color="auto" w:sz="4" w:space="0"/>
+            <w:insideV w:val="single" w:color="auto" w:sz="4" w:space="0"/>
+          </w:tblBorders>
+          <w:tblCellMar>
+            <w:top w:w="28" w:type="dxa"/>
+            <w:left w:w="108" w:type="dxa"/>
+            <w:bottom w:w="28" w:type="dxa"/>
+            <w:right w:w="108" w:type="dxa"/>
+          </w:tblCellMar>
+        </w:tblPrEx>
+        <w:tc>
+          <w:tcPr>
+            <w:tcW w:w="8700" w:type="dxa"/>
+            <w:tcBorders>
+              <w:top w:val="nil"/>
+              <w:left w:val="nil"/>
+              <w:bottom w:val="nil"/>
+              <w:right w:val="nil"/>
+            </w:tcBorders>
+            <w:vAlign w:val="center"/>
+          </w:tcPr>
+          <w:p>
+            <w:pPr>
+              <w:jc w:val="center"/>
+              <w:rPr>
+                <w:rFonts w:hAnsi="DejaVu Math TeX Gyre"/>
+                <w:szCs w:val="21"/>
+              </w:rPr>
+            </w:pPr>
+            <m:oMathPara>
+              <m:oMath>
+                <m:m>
+                  <m:mPr>
+                    <m:mcs>
+                      <m:mc>
+                        <m:mcPr>
+                          <m:count m:val="1"/>
+                          <m:mcJc m:val="right"/>
+                        </m:mcPr>
+                      </m:mc>
+                      <m:mc>
+                        <m:mcPr>
+                          <m:count m:val="1"/>
+                          <m:mcJc m:val="left"/>
+                        </m:mcPr>
+                      </m:mc>
+                    </m:mcs>
+                    <m:plcHide m:val="1"/>
+                    <m:ctrlPr>
+                      <w:rPr>
+                        <w:rFonts w:ascii="Cambria Math" w:hAnsi="Cambria Math"/>
+                        <w:i/>
+                      </w:rPr>
+                    </m:ctrlPr>
+                  </m:mPr>
+                  <m:mr>
+                    <m:e>
+                      <m:sSup>
+                        <m:sSupPr/>
+                        <m:e>
+                          <m:r>
+                            <m:rPr>
+                              <m:sty m:val="bi"/>
+                            </m:rPr>
+                            <w:rPr>
+                              <w:rFonts w:hint="default" w:ascii="Cambria Math" w:hAnsi="Cambria Math"/>
+                            </w:rPr>
+                            <m:t>δ</m:t>
+                          </m:r>
+                        </m:e>
+                        <m:sup>
+                          <m:r>
+                            <m:rPr>
+                              <m:sty m:val="p"/>
+                            </m:rPr>
+                            <m:t>(</m:t>
+                          </m:r>
+                          <m:r>
+                            <m:rPr/>
+                            <m:t>l</m:t>
+                          </m:r>
+                          <m:r>
+                            <m:rPr>
+                              <m:sty m:val="p"/>
+                            </m:rPr>
+                            <m:t>)</m:t>
+                          </m:r>
+                        </m:sup>
+                      </m:sSup>
+                      <m:ctrlPr>
+                        <w:rPr>
+                          <w:rFonts w:ascii="Cambria Math" w:hAnsi="Cambria Math"/>
+                          <w:i/>
+                        </w:rPr>
+                      </m:ctrlPr>
+                    </m:e>
+                    <m:e>
+                      <m:r>
+                        <m:rPr/>
+                        <w:rPr>
+                          <w:rFonts w:ascii="Cambria Math" w:hAnsi="Cambria Math"/>
+                        </w:rPr>
+                        <m:t xml:space="preserve"> </m:t>
+                      </m:r>
+                      <m:r>
+                        <m:rPr>
+                          <m:sty m:val="p"/>
+                        </m:rPr>
+                        <w:rPr>
+                          <w:rFonts w:ascii="Cambria Math" w:hAnsi="Cambria Math"/>
+                        </w:rPr>
+                        <m:t>=</m:t>
+                      </m:r>
+                      <m:sSubSup>
+                        <m:sSubSupPr/>
+                        <m:e>
+                          <m:r>
+                            <m:rPr/>
+                            <m:t>f</m:t>
+                          </m:r>
+                        </m:e>
+                        <m:sub>
+                          <m:r>
+                            <m:rPr/>
+                            <m:t>l</m:t>
+                          </m:r>
+                        </m:sub>
+                        <m:sup>
+                          <m:r>
+                            <m:rPr>
+                              <m:sty m:val="p"/>
+                            </m:rPr>
+                            <m:t>′</m:t>
+                          </m:r>
+                        </m:sup>
+                      </m:sSubSup>
+                      <m:d>
+                        <m:dPr>
+                          <m:ctrlPr>
+                            <w:rPr>
+                              <w:rFonts w:ascii="Cambria Math" w:hAnsi="Cambria Math"/>
+                            </w:rPr>
+                          </m:ctrlPr>
+                        </m:dPr>
+                        <m:e>
+                          <m:sSup>
+                            <m:sSupPr/>
+                            <m:e>
+                              <m:r>
+                                <m:rPr>
+                                  <m:sty m:val="bi"/>
+                                </m:rPr>
+                                <m:t>z</m:t>
+                              </m:r>
+                            </m:e>
+                            <m:sup>
+                              <m:r>
+                                <m:rPr>
+                                  <m:sty m:val="p"/>
+                                </m:rPr>
+                                <m:t>(</m:t>
+                              </m:r>
+                              <m:r>
+                                <m:rPr/>
+                                <m:t>l</m:t>
+                              </m:r>
+                              <m:r>
+                                <m:rPr>
+                                  <m:sty m:val="p"/>
+                                </m:rPr>
+                                <m:t>)</m:t>
+                              </m:r>
+                            </m:sup>
+                          </m:sSup>
+                          <m:ctrlPr>
+                            <w:rPr>
+                              <w:rFonts w:ascii="Cambria Math" w:hAnsi="Cambria Math"/>
+                            </w:rPr>
+                          </m:ctrlPr>
+                        </m:e>
+                      </m:d>
+                      <m:r>
+                        <m:rPr>
+                          <m:sty m:val="p"/>
+                        </m:rPr>
+                        <m:t>⊙</m:t>
+                      </m:r>
+                      <m:d>
+                        <m:dPr>
+                          <m:ctrlPr>
+                            <w:rPr>
+                              <w:rFonts w:ascii="Cambria Math" w:hAnsi="Cambria Math"/>
+                            </w:rPr>
+                          </m:ctrlPr>
+                        </m:dPr>
+                        <m:e>
+                          <m:sSup>
+                            <m:sSupPr/>
+                            <m:e>
+                              <m:d>
+                                <m:dPr>
+                                  <m:ctrlPr>
+                                    <w:rPr>
+                                      <w:rFonts w:ascii="Cambria Math" w:hAnsi="Cambria Math"/>
+                                    </w:rPr>
+                                  </m:ctrlPr>
+                                </m:dPr>
+                                <m:e>
+                                  <m:sSup>
+                                    <m:sSupPr/>
+                                    <m:e>
+                                      <m:r>
+                                        <m:rPr>
+                                          <m:sty m:val="bi"/>
+                                        </m:rPr>
+                                        <m:t>W</m:t>
+                                      </m:r>
+                                    </m:e>
+                                    <m:sup>
+                                      <m:r>
+                                        <m:rPr>
+                                          <m:sty m:val="p"/>
+                                        </m:rPr>
+                                        <m:t>(</m:t>
+                                      </m:r>
+                                      <m:r>
+                                        <m:rPr/>
+                                        <m:t>l</m:t>
+                                      </m:r>
+                                      <m:r>
+                                        <m:rPr>
+                                          <m:sty m:val="p"/>
+                                        </m:rPr>
+                                        <m:t>+1)</m:t>
+                                      </m:r>
+                                    </m:sup>
+                                  </m:sSup>
+                                  <m:ctrlPr>
+                                    <w:rPr>
+                                      <w:rFonts w:ascii="Cambria Math" w:hAnsi="Cambria Math"/>
+                                    </w:rPr>
+                                  </m:ctrlPr>
+                                </m:e>
+                              </m:d>
+                            </m:e>
+                            <m:sup>
+                              <m:r>
+                                <m:rPr>
+                                  <m:sty m:val="p"/>
+                                </m:rPr>
+                                <m:t>⊤</m:t>
+                              </m:r>
+                            </m:sup>
+                          </m:sSup>
+                          <m:sSup>
+                            <m:sSupPr/>
+                            <m:e>
+                              <m:r>
+                                <m:rPr/>
+                                <m:t>δ</m:t>
+                              </m:r>
+                            </m:e>
+                            <m:sup>
+                              <m:r>
+                                <m:rPr>
+                                  <m:sty m:val="p"/>
+                                </m:rPr>
+                                <m:t>(</m:t>
+                              </m:r>
+                              <m:r>
+                                <m:rPr/>
+                                <m:t>l</m:t>
+                              </m:r>
+                              <m:r>
+                                <m:rPr>
+                                  <m:sty m:val="p"/>
+                                </m:rPr>
+                                <m:t>+1)</m:t>
+                              </m:r>
+                            </m:sup>
+                          </m:sSup>
+                          <m:ctrlPr>
+                            <w:rPr>
+                              <w:rFonts w:ascii="Cambria Math" w:hAnsi="Cambria Math"/>
+                            </w:rPr>
+                          </m:ctrlPr>
+                        </m:e>
+                      </m:d>
+                      <m:ctrlPr>
+                        <w:rPr>
+                          <w:rFonts w:ascii="Cambria Math" w:hAnsi="Cambria Math"/>
+                          <w:i/>
+                        </w:rPr>
+                      </m:ctrlPr>
+                    </m:e>
+                  </m:mr>
+                </m:m>
+              </m:oMath>
+            </m:oMathPara>
+          </w:p>
+        </w:tc>
+        <w:tc>
+          <w:tcPr>
+            <w:tcW w:w="587" w:type="dxa"/>
+            <w:tcBorders>
+              <w:top w:val="nil"/>
+              <w:left w:val="nil"/>
+              <w:bottom w:val="nil"/>
+              <w:right w:val="nil"/>
+            </w:tcBorders>
+            <w:vAlign w:val="center"/>
+          </w:tcPr>
+          <w:p>
+            <w:pPr>
+              <w:jc w:val="center"/>
+              <w:rPr>
+                <w:rFonts w:hAnsi="DejaVu Math TeX Gyre"/>
+                <w:szCs w:val="21"/>
+              </w:rPr>
+            </w:pPr>
+            <w:bookmarkStart w:id="8" w:name="_Ref1091634103"/>
+            <w:r>
+              <w:rPr>
+                <w:rFonts w:hAnsi="DejaVu Math TeX Gyre"/>
+                <w:szCs w:val="21"/>
+              </w:rPr>
+              <w:t>(</w:t>
+            </w:r>
+            <w:r>
+              <w:fldChar w:fldCharType="begin"/>
+            </w:r>
+            <w:r>
+              <w:instrText xml:space="preserve"> SEQ 公式 \* ARABIC </w:instrText>
+            </w:r>
+            <w:r>
+              <w:fldChar w:fldCharType="separate"/>
+            </w:r>
+            <w:r>
+              <w:t>11</w:t>
+            </w:r>
+            <w:r>
+              <w:fldChar w:fldCharType="end"/>
+            </w:r>
+            <w:r>
+              <w:rPr>
+                <w:rFonts w:hAnsi="DejaVu Math TeX Gyre"/>
+                <w:szCs w:val="21"/>
+              </w:rPr>
+              <w:t>)</w:t>
+            </w:r>
+            <w:bookmarkEnd w:id="8"/>
+          </w:p>
+        </w:tc>
+      </w:tr>
+    </w:tbl>
+    <w:p>
+      <w:pPr>
+        <w:tabs>
+          <w:tab w:val="left" w:pos="525"/>
+        </w:tabs>
+        <w:spacing w:line="288" w:lineRule="auto"/>
+        <w:jc w:val="both"/>
+        <w:rPr>
+          <w:rFonts w:hint="default"/>
+        </w:rPr>
       </w:pPr>
       <w:r>
         <w:rPr>
-          <w:rFonts w:hint="eastAsia"/>
-          <w:b/>
-          <w:szCs w:val="21"/>
-        </w:rPr>
-        <w:t>必须独立完成</w:t>
-      </w:r>
-      <w:r>
-        <w:rPr>
-          <w:rFonts w:hint="eastAsia"/>
-          <w:szCs w:val="21"/>
-        </w:rPr>
-        <w:t>。不得进行简单拷贝。</w:t>
-      </w:r>
-      <w:r>
-        <w:rPr>
-          <w:rFonts w:hint="eastAsia"/>
-          <w:b/>
-          <w:szCs w:val="21"/>
-        </w:rPr>
-        <w:t>以拷贝为主的报告将被认为不合格</w:t>
-      </w:r>
-      <w:r>
-        <w:rPr>
-          <w:rFonts w:hint="eastAsia"/>
-          <w:szCs w:val="21"/>
-        </w:rPr>
-        <w:t>。</w:t>
+          <w:rFonts w:hint="default"/>
+        </w:rPr>
+        <w:tab/>
+        <w:t>具体的例子如图2，在BP中可以根据</w:t>
+      </w:r>
+      <m:oMath>
+        <m:sSup>
+          <m:sSupPr/>
+          <m:e>
+            <m:r>
+              <m:rPr/>
+              <m:t>δ</m:t>
+            </m:r>
+          </m:e>
+          <m:sup>
+            <m:r>
+              <m:rPr>
+                <m:sty m:val="p"/>
+              </m:rPr>
+              <w:rPr>
+                <w:rFonts w:hint="default" w:ascii="Cambria Math" w:hAnsi="Cambria Math"/>
+              </w:rPr>
+              <m:t>3,1</m:t>
+            </m:r>
+          </m:sup>
+        </m:sSup>
+      </m:oMath>
+      <w:r>
+        <w:rPr>
+          <w:rFonts w:ascii="Times New Roman"/>
+          <w:i w:val="0"/>
+        </w:rPr>
+        <w:t>、</w:t>
+      </w:r>
+      <m:oMath>
+        <m:sSup>
+          <m:sSupPr/>
+          <m:e>
+            <m:r>
+              <m:rPr>
+                <m:sty m:val="bi"/>
+              </m:rPr>
+              <m:t>W</m:t>
+            </m:r>
+          </m:e>
+          <m:sup>
+            <m:r>
+              <m:rPr>
+                <m:sty m:val="p"/>
+              </m:rPr>
+              <w:rPr>
+                <w:rFonts w:hint="default" w:ascii="Cambria Math" w:hAnsi="Cambria Math"/>
+              </w:rPr>
+              <m:t>(</m:t>
+            </m:r>
+            <m:r>
+              <m:rPr>
+                <m:sty m:val="p"/>
+              </m:rPr>
+              <w:rPr>
+                <w:rFonts w:hint="default" w:ascii="Cambria Math" w:hAnsi="Cambria Math"/>
+              </w:rPr>
+              <m:t>3)</m:t>
+            </m:r>
+          </m:sup>
+        </m:sSup>
+      </m:oMath>
+      <w:r>
+        <w:rPr>
+          <w:rFonts w:ascii="Times New Roman"/>
+          <w:i w:val="0"/>
+        </w:rPr>
+        <w:t>和</w:t>
+      </w:r>
+      <m:oMath>
+        <m:sSup>
+          <m:sSupPr/>
+          <m:e>
+            <m:r>
+              <m:rPr>
+                <m:sty m:val="bi"/>
+              </m:rPr>
+              <m:t>z</m:t>
+            </m:r>
+          </m:e>
+          <m:sup>
+            <m:r>
+              <m:rPr>
+                <m:sty m:val="p"/>
+              </m:rPr>
+              <w:rPr>
+                <w:rFonts w:hint="default" w:ascii="Cambria Math" w:hAnsi="Cambria Math"/>
+              </w:rPr>
+              <m:t>(</m:t>
+            </m:r>
+            <m:r>
+              <m:rPr>
+                <m:sty m:val="p"/>
+              </m:rPr>
+              <w:rPr>
+                <w:rFonts w:hint="default" w:ascii="Cambria Math" w:hAnsi="Cambria Math"/>
+              </w:rPr>
+              <m:t>2)</m:t>
+            </m:r>
+          </m:sup>
+        </m:sSup>
+      </m:oMath>
+      <w:r>
+        <w:rPr>
+          <w:rFonts w:ascii="Times New Roman"/>
+          <w:i w:val="0"/>
+        </w:rPr>
+        <w:t>来计算出</w:t>
+      </w:r>
+      <m:oMath>
+        <m:sSup>
+          <m:sSupPr/>
+          <m:e>
+            <m:r>
+              <m:rPr/>
+              <m:t>δ</m:t>
+            </m:r>
+          </m:e>
+          <m:sup>
+            <m:r>
+              <m:rPr>
+                <m:sty m:val="p"/>
+              </m:rPr>
+              <w:rPr>
+                <w:rFonts w:hint="default" w:ascii="Cambria Math" w:hAnsi="Cambria Math"/>
+              </w:rPr>
+              <m:t>2</m:t>
+            </m:r>
+            <m:r>
+              <m:rPr>
+                <m:sty m:val="p"/>
+              </m:rPr>
+              <w:rPr>
+                <w:rFonts w:hint="default" w:ascii="Cambria Math" w:hAnsi="Cambria Math"/>
+              </w:rPr>
+              <m:t>,1</m:t>
+            </m:r>
+          </m:sup>
+        </m:sSup>
+      </m:oMath>
+      <w:r>
+        <w:rPr>
+          <w:rFonts w:ascii="Times New Roman"/>
+          <w:i w:val="0"/>
+        </w:rPr>
+        <w:t>，</w:t>
+      </w:r>
+      <m:oMath>
+        <m:sSup>
+          <m:sSupPr/>
+          <m:e>
+            <m:r>
+              <m:rPr/>
+              <m:t>δ</m:t>
+            </m:r>
+          </m:e>
+          <m:sup>
+            <m:r>
+              <m:rPr>
+                <m:sty m:val="p"/>
+              </m:rPr>
+              <w:rPr>
+                <w:rFonts w:hint="default" w:ascii="Cambria Math" w:hAnsi="Cambria Math"/>
+              </w:rPr>
+              <m:t>2,</m:t>
+            </m:r>
+            <m:r>
+              <m:rPr>
+                <m:sty m:val="p"/>
+              </m:rPr>
+              <w:rPr>
+                <w:rFonts w:hint="default" w:ascii="Cambria Math" w:hAnsi="Cambria Math"/>
+              </w:rPr>
+              <m:t>2</m:t>
+            </m:r>
+          </m:sup>
+        </m:sSup>
+      </m:oMath>
+      <w:r>
+        <w:rPr>
+          <w:rFonts w:ascii="Times New Roman"/>
+          <w:i w:val="0"/>
+        </w:rPr>
+        <w:t>，</w:t>
+      </w:r>
+      <m:oMath>
+        <m:sSup>
+          <m:sSupPr/>
+          <m:e>
+            <m:r>
+              <m:rPr/>
+              <m:t>δ</m:t>
+            </m:r>
+          </m:e>
+          <m:sup>
+            <m:r>
+              <m:rPr>
+                <m:sty m:val="p"/>
+              </m:rPr>
+              <w:rPr>
+                <w:rFonts w:hint="default" w:ascii="Cambria Math" w:hAnsi="Cambria Math"/>
+              </w:rPr>
+              <m:t>2,</m:t>
+            </m:r>
+            <m:r>
+              <m:rPr>
+                <m:sty m:val="p"/>
+              </m:rPr>
+              <w:rPr>
+                <w:rFonts w:hint="default" w:ascii="Cambria Math" w:hAnsi="Cambria Math"/>
+              </w:rPr>
+              <m:t>3</m:t>
+            </m:r>
+          </m:sup>
+        </m:sSup>
+      </m:oMath>
+      <w:r>
+        <w:rPr>
+          <w:rFonts w:ascii="Times New Roman"/>
+          <w:i w:val="0"/>
+        </w:rPr>
+        <w:t>，保存在动态规划表格中，以此类推来计算第一层的</w:t>
+      </w:r>
+      <m:oMath>
+        <m:sSup>
+          <m:sSupPr/>
+          <m:e>
+            <m:r>
+              <m:rPr>
+                <m:sty m:val="bi"/>
+              </m:rPr>
+              <w:rPr>
+                <w:rFonts w:hint="default" w:ascii="Cambria Math" w:hAnsi="Cambria Math"/>
+              </w:rPr>
+              <m:t>δ</m:t>
+            </m:r>
+          </m:e>
+          <m:sup>
+            <m:r>
+              <m:rPr>
+                <m:sty m:val="p"/>
+              </m:rPr>
+              <w:rPr>
+                <w:rFonts w:hint="default" w:ascii="Cambria Math" w:hAnsi="Cambria Math"/>
+              </w:rPr>
+              <m:t>(1)</m:t>
+            </m:r>
+          </m:sup>
+        </m:sSup>
+      </m:oMath>
+      <w:r>
+        <w:rPr>
+          <w:rFonts w:ascii="Times New Roman"/>
+          <w:i w:val="0"/>
+        </w:rPr>
+        <w:t>，并且根据链式法则来计算最终所需要的</w:t>
+      </w:r>
+      <m:oMath>
+        <m:f>
+          <m:fPr>
+            <m:ctrlPr>
+              <w:rPr>
+                <w:rFonts w:ascii="Cambria Math" w:hAnsi="Cambria Math"/>
+                <w:i/>
+                <w:lang w:eastAsia="en-US"/>
+              </w:rPr>
+            </m:ctrlPr>
+          </m:fPr>
+          <m:num>
+            <m:r>
+              <m:rPr/>
+              <w:rPr>
+                <w:rFonts w:ascii="Cambria Math" w:hAnsi="Cambria Math"/>
+                <w:lang w:eastAsia="en-US"/>
+              </w:rPr>
+              <m:t>∂</m:t>
+            </m:r>
+            <m:r>
+              <m:rPr>
+                <m:scr m:val="script"/>
+              </m:rPr>
+              <w:rPr>
+                <w:rFonts w:ascii="Cambria Math" w:hAnsi="Cambria Math" w:eastAsia="MS Mincho"/>
+                <w:lang w:eastAsia="en-US"/>
+              </w:rPr>
+              <m:t>ℛ</m:t>
+            </m:r>
+            <m:r>
+              <m:rPr/>
+              <w:rPr>
+                <w:rFonts w:ascii="Cambria Math" w:hAnsi="Cambria Math"/>
+                <w:lang w:eastAsia="en-US"/>
+              </w:rPr>
+              <m:t>(W,b)</m:t>
+            </m:r>
+            <m:ctrlPr>
+              <w:rPr>
+                <w:rFonts w:ascii="Cambria Math" w:hAnsi="Cambria Math"/>
+                <w:i/>
+                <w:lang w:eastAsia="en-US"/>
+              </w:rPr>
+            </m:ctrlPr>
+          </m:num>
+          <m:den>
+            <m:r>
+              <m:rPr/>
+              <w:rPr>
+                <w:rFonts w:ascii="Cambria Math" w:hAnsi="Cambria Math"/>
+                <w:lang w:eastAsia="en-US"/>
+              </w:rPr>
+              <m:t>∂</m:t>
+            </m:r>
+            <m:sSup>
+              <m:sSupPr>
+                <m:ctrlPr>
+                  <w:rPr>
+                    <w:rFonts w:ascii="Cambria Math" w:hAnsi="Cambria Math"/>
+                    <w:i/>
+                    <w:lang w:eastAsia="en-US"/>
+                  </w:rPr>
+                </m:ctrlPr>
+              </m:sSupPr>
+              <m:e>
+                <m:r>
+                  <m:rPr/>
+                  <w:rPr>
+                    <w:rFonts w:ascii="Cambria Math" w:hAnsi="Cambria Math"/>
+                    <w:lang w:eastAsia="en-US"/>
+                  </w:rPr>
+                  <m:t>W</m:t>
+                </m:r>
+                <m:ctrlPr>
+                  <w:rPr>
+                    <w:rFonts w:ascii="Cambria Math" w:hAnsi="Cambria Math"/>
+                    <w:i/>
+                    <w:lang w:eastAsia="en-US"/>
+                  </w:rPr>
+                </m:ctrlPr>
+              </m:e>
+              <m:sup>
+                <m:r>
+                  <m:rPr/>
+                  <w:rPr>
+                    <w:rFonts w:ascii="Cambria Math" w:hAnsi="Cambria Math"/>
+                    <w:lang w:eastAsia="en-US"/>
+                  </w:rPr>
+                  <m:t>(l)</m:t>
+                </m:r>
+                <m:ctrlPr>
+                  <w:rPr>
+                    <w:rFonts w:ascii="Cambria Math" w:hAnsi="Cambria Math"/>
+                    <w:i/>
+                    <w:lang w:eastAsia="en-US"/>
+                  </w:rPr>
+                </m:ctrlPr>
+              </m:sup>
+            </m:sSup>
+            <m:ctrlPr>
+              <w:rPr>
+                <w:rFonts w:ascii="Cambria Math" w:hAnsi="Cambria Math"/>
+                <w:i/>
+                <w:lang w:eastAsia="en-US"/>
+              </w:rPr>
+            </m:ctrlPr>
+          </m:den>
+        </m:f>
+      </m:oMath>
+      <w:r>
+        <w:rPr>
+          <w:rFonts w:ascii="Times New Roman" w:hAnsi="Cambria Math"/>
+          <w:i w:val="0"/>
+          <w:lang w:eastAsia="en-US"/>
+        </w:rPr>
+        <w:t>和</w:t>
+      </w:r>
+      <m:oMath>
+        <m:f>
+          <m:fPr>
+            <m:ctrlPr>
+              <w:rPr>
+                <w:rFonts w:ascii="Cambria Math" w:hAnsi="Cambria Math"/>
+                <w:i/>
+                <w:lang w:eastAsia="en-US"/>
+              </w:rPr>
+            </m:ctrlPr>
+          </m:fPr>
+          <m:num>
+            <m:r>
+              <m:rPr/>
+              <w:rPr>
+                <w:rFonts w:ascii="Cambria Math" w:hAnsi="Cambria Math"/>
+                <w:lang w:eastAsia="en-US"/>
+              </w:rPr>
+              <m:t>∂</m:t>
+            </m:r>
+            <m:r>
+              <m:rPr>
+                <m:scr m:val="script"/>
+              </m:rPr>
+              <w:rPr>
+                <w:rFonts w:ascii="Cambria Math" w:hAnsi="Cambria Math" w:eastAsia="MS Mincho"/>
+                <w:lang w:eastAsia="en-US"/>
+              </w:rPr>
+              <m:t>ℛ</m:t>
+            </m:r>
+            <m:r>
+              <m:rPr/>
+              <w:rPr>
+                <w:rFonts w:ascii="Cambria Math" w:hAnsi="Cambria Math"/>
+                <w:lang w:eastAsia="en-US"/>
+              </w:rPr>
+              <m:t>(W,b)</m:t>
+            </m:r>
+            <m:ctrlPr>
+              <w:rPr>
+                <w:rFonts w:ascii="Cambria Math" w:hAnsi="Cambria Math"/>
+                <w:i/>
+                <w:lang w:eastAsia="en-US"/>
+              </w:rPr>
+            </m:ctrlPr>
+          </m:num>
+          <m:den>
+            <m:r>
+              <m:rPr/>
+              <w:rPr>
+                <w:rFonts w:ascii="Cambria Math" w:hAnsi="Cambria Math"/>
+                <w:lang w:eastAsia="en-US"/>
+              </w:rPr>
+              <m:t>∂</m:t>
+            </m:r>
+            <m:sSup>
+              <m:sSupPr>
+                <m:ctrlPr>
+                  <w:rPr>
+                    <w:rFonts w:ascii="Cambria Math" w:hAnsi="Cambria Math"/>
+                    <w:i/>
+                    <w:lang w:eastAsia="en-US"/>
+                  </w:rPr>
+                </m:ctrlPr>
+              </m:sSupPr>
+              <m:e>
+                <m:r>
+                  <m:rPr/>
+                  <w:rPr>
+                    <w:rFonts w:ascii="Cambria Math" w:hAnsi="Cambria Math"/>
+                    <w:lang w:eastAsia="en-US"/>
+                  </w:rPr>
+                  <m:t>b</m:t>
+                </m:r>
+                <m:ctrlPr>
+                  <w:rPr>
+                    <w:rFonts w:ascii="Cambria Math" w:hAnsi="Cambria Math"/>
+                    <w:i/>
+                    <w:lang w:eastAsia="en-US"/>
+                  </w:rPr>
+                </m:ctrlPr>
+              </m:e>
+              <m:sup>
+                <m:r>
+                  <m:rPr/>
+                  <w:rPr>
+                    <w:rFonts w:ascii="Cambria Math" w:hAnsi="Cambria Math"/>
+                    <w:lang w:eastAsia="en-US"/>
+                  </w:rPr>
+                  <m:t>(l)</m:t>
+                </m:r>
+                <m:ctrlPr>
+                  <w:rPr>
+                    <w:rFonts w:ascii="Cambria Math" w:hAnsi="Cambria Math"/>
+                    <w:i/>
+                    <w:lang w:eastAsia="en-US"/>
+                  </w:rPr>
+                </m:ctrlPr>
+              </m:sup>
+            </m:sSup>
+            <m:ctrlPr>
+              <w:rPr>
+                <w:rFonts w:ascii="Cambria Math" w:hAnsi="Cambria Math"/>
+                <w:i/>
+                <w:lang w:eastAsia="en-US"/>
+              </w:rPr>
+            </m:ctrlPr>
+          </m:den>
+        </m:f>
+      </m:oMath>
+      <w:r>
+        <w:rPr>
+          <w:rFonts w:ascii="Times New Roman" w:hAnsi="Cambria Math"/>
+          <w:i w:val="0"/>
+          <w:lang w:eastAsia="en-US"/>
+        </w:rPr>
+        <w:t>用于梯度下降更新参数。</w:t>
+      </w:r>
+      <w:bookmarkStart w:id="9" w:name="_GoBack"/>
+      <w:bookmarkEnd w:id="9"/>
+    </w:p>
+    <w:p>
+      <w:pPr>
+        <w:tabs>
+          <w:tab w:val="left" w:pos="525"/>
+        </w:tabs>
+        <w:spacing w:line="288" w:lineRule="auto"/>
+        <w:jc w:val="center"/>
+      </w:pPr>
+      <w:r>
+        <w:drawing>
+          <wp:inline distT="0" distB="0" distL="114300" distR="114300">
+            <wp:extent cx="3263900" cy="1889125"/>
+            <wp:effectExtent l="0" t="0" r="12700" b="15875"/>
+            <wp:docPr id="3" name="图片 2"/>
+            <wp:cNvGraphicFramePr>
+              <a:graphicFrameLocks xmlns:a="http://schemas.openxmlformats.org/drawingml/2006/main" noChangeAspect="1"/>
+            </wp:cNvGraphicFramePr>
+            <a:graphic xmlns:a="http://schemas.openxmlformats.org/drawingml/2006/main">
+              <a:graphicData uri="http://schemas.openxmlformats.org/drawingml/2006/picture">
+                <pic:pic xmlns:pic="http://schemas.openxmlformats.org/drawingml/2006/picture">
+                  <pic:nvPicPr>
+                    <pic:cNvPr id="3" name="图片 2"/>
+                    <pic:cNvPicPr>
+                      <a:picLocks noChangeAspect="1"/>
+                    </pic:cNvPicPr>
+                  </pic:nvPicPr>
+                  <pic:blipFill>
+                    <a:blip r:embed="rId7"/>
+                    <a:stretch>
+                      <a:fillRect/>
+                    </a:stretch>
+                  </pic:blipFill>
+                  <pic:spPr>
+                    <a:xfrm>
+                      <a:off x="0" y="0"/>
+                      <a:ext cx="3263900" cy="1889125"/>
+                    </a:xfrm>
+                    <a:prstGeom prst="rect">
+                      <a:avLst/>
+                    </a:prstGeom>
+                    <a:noFill/>
+                    <a:ln>
+                      <a:noFill/>
+                    </a:ln>
+                  </pic:spPr>
+                </pic:pic>
+              </a:graphicData>
+            </a:graphic>
+          </wp:inline>
+        </w:drawing>
+      </w:r>
+    </w:p>
+    <w:p>
+      <w:pPr>
+        <w:pStyle w:val="2"/>
+        <w:spacing w:line="288" w:lineRule="auto"/>
+        <w:ind w:firstLine="400" w:firstLineChars="200"/>
+        <w:jc w:val="center"/>
+        <w:rPr>
+          <w:rFonts w:hint="default"/>
+          <w:vertAlign w:val="superscript"/>
+        </w:rPr>
+      </w:pPr>
+      <w:r>
+        <w:t xml:space="preserve">图 </w:t>
+      </w:r>
+      <w:r>
+        <w:fldChar w:fldCharType="begin"/>
+      </w:r>
+      <w:r>
+        <w:instrText xml:space="preserve"> SEQ 图 \* ARABIC </w:instrText>
+      </w:r>
+      <w:r>
+        <w:fldChar w:fldCharType="separate"/>
+      </w:r>
+      <w:r>
+        <w:t>2</w:t>
+      </w:r>
+      <w:r>
+        <w:fldChar w:fldCharType="end"/>
+      </w:r>
+      <w:r>
+        <w:t xml:space="preserve"> </w:t>
+      </w:r>
+      <w:r>
+        <w:t>反向传播算法中的动态规划思想</w:t>
       </w:r>
     </w:p>
     <w:p>
@@ -13551,15 +14876,15 @@
         <w:spacing w:line="288" w:lineRule="auto"/>
         <w:ind w:firstLine="420" w:firstLineChars="200"/>
         <w:rPr>
+          <w:rFonts w:hint="default"/>
           <w:szCs w:val="21"/>
         </w:rPr>
       </w:pPr>
       <w:r>
         <w:rPr>
-          <w:rFonts w:hint="eastAsia"/>
-          <w:szCs w:val="21"/>
-        </w:rPr>
-        <w:t>引用的图表和主要公式应标明文献出处。</w:t>
+          <w:rFonts w:hint="default"/>
+        </w:rPr>
+        <w:tab/>
       </w:r>
     </w:p>
     <w:p>
@@ -13568,21 +14893,27 @@
           <w:tab w:val="left" w:pos="525"/>
         </w:tabs>
         <w:spacing w:line="288" w:lineRule="auto"/>
-        <w:ind w:firstLine="420" w:firstLineChars="200"/>
+        <w:jc w:val="both"/>
+        <w:rPr>
+          <w:rFonts w:hint="default"/>
+        </w:rPr>
+      </w:pPr>
+    </w:p>
+    <w:p>
+      <w:pPr>
+        <w:spacing w:before="156" w:beforeLines="50" w:line="360" w:lineRule="auto"/>
         <w:rPr>
           <w:b/>
-          <w:bCs/>
-          <w:szCs w:val="21"/>
+          <w:sz w:val="24"/>
         </w:rPr>
       </w:pPr>
       <w:r>
         <w:rPr>
           <w:rFonts w:hint="eastAsia"/>
           <w:b/>
-          <w:bCs/>
-          <w:szCs w:val="21"/>
-        </w:rPr>
-        <w:t>提交说明：</w:t>
+          <w:sz w:val="24"/>
+        </w:rPr>
+        <w:t>参考文献</w:t>
       </w:r>
     </w:p>
     <w:p>
@@ -13591,49 +14922,19 @@
           <w:ilvl w:val="0"/>
           <w:numId w:val="2"/>
         </w:numPr>
-        <w:spacing w:line="288" w:lineRule="auto"/>
-        <w:rPr>
-          <w:szCs w:val="21"/>
+        <w:ind w:left="782" w:hanging="255"/>
+        <w:rPr>
+          <w:sz w:val="18"/>
+          <w:szCs w:val="18"/>
         </w:rPr>
       </w:pPr>
       <w:r>
         <w:rPr>
           <w:rFonts w:hint="eastAsia"/>
-          <w:szCs w:val="21"/>
-        </w:rPr>
-        <w:t>期末报告电子版以word格式提交，命名规则：学号_姓名_报告.</w:t>
-      </w:r>
-      <w:r>
-        <w:rPr>
-          <w:szCs w:val="21"/>
-        </w:rPr>
-        <w:t>doc</w:t>
-      </w:r>
-      <w:r>
-        <w:rPr>
-          <w:rFonts w:hint="eastAsia"/>
-          <w:szCs w:val="21"/>
-        </w:rPr>
-        <w:t>，举例：</w:t>
-      </w:r>
-      <w:r>
-        <w:rPr>
-          <w:szCs w:val="21"/>
-        </w:rPr>
-        <w:t>20721234_</w:t>
-      </w:r>
-      <w:r>
-        <w:rPr>
-          <w:rFonts w:hint="eastAsia"/>
-          <w:szCs w:val="21"/>
-        </w:rPr>
-        <w:t>孙悟空_报告.</w:t>
-      </w:r>
-      <w:r>
-        <w:rPr>
-          <w:szCs w:val="21"/>
-        </w:rPr>
-        <w:t>doc</w:t>
+          <w:sz w:val="18"/>
+          <w:szCs w:val="18"/>
+        </w:rPr>
+        <w:t>邱锡鹏，神经网络与深度学习，机械工业出版社，https://nndl.github.io/, 2020.</w:t>
       </w:r>
     </w:p>
     <w:p>
@@ -13642,17 +14943,19 @@
           <w:ilvl w:val="0"/>
           <w:numId w:val="2"/>
         </w:numPr>
-        <w:spacing w:line="288" w:lineRule="auto"/>
-        <w:rPr>
-          <w:szCs w:val="21"/>
+        <w:ind w:left="782" w:hanging="255"/>
+        <w:rPr>
+          <w:sz w:val="18"/>
+          <w:szCs w:val="18"/>
         </w:rPr>
       </w:pPr>
       <w:r>
         <w:rPr>
           <w:rFonts w:hint="eastAsia"/>
-          <w:szCs w:val="21"/>
-        </w:rPr>
-        <w:t>历次的课后作业电子版汇总成单文档提交</w:t>
+          <w:sz w:val="18"/>
+          <w:szCs w:val="18"/>
+        </w:rPr>
+        <w:t>Bishop C M, 2007. Pattern recognition and machine learning[M]. 5th edition. Springer</w:t>
       </w:r>
     </w:p>
     <w:p>
@@ -13661,56 +14964,19 @@
           <w:ilvl w:val="0"/>
           <w:numId w:val="2"/>
         </w:numPr>
-        <w:spacing w:line="288" w:lineRule="auto"/>
-        <w:rPr>
-          <w:szCs w:val="21"/>
+        <w:ind w:left="782" w:hanging="255"/>
+        <w:rPr>
+          <w:sz w:val="18"/>
+          <w:szCs w:val="18"/>
         </w:rPr>
       </w:pPr>
       <w:r>
         <w:rPr>
           <w:rFonts w:hint="eastAsia"/>
-          <w:szCs w:val="21"/>
-        </w:rPr>
-        <w:t>以上两个文档的电子版分开在超星学习通提交，提交截止时间为1</w:t>
-      </w:r>
-      <w:r>
-        <w:rPr>
-          <w:szCs w:val="21"/>
-        </w:rPr>
-        <w:t>1</w:t>
-      </w:r>
-      <w:r>
-        <w:rPr>
-          <w:rFonts w:hint="eastAsia"/>
-          <w:szCs w:val="21"/>
-        </w:rPr>
-        <w:t>月</w:t>
-      </w:r>
-      <w:r>
-        <w:rPr>
-          <w:szCs w:val="21"/>
-        </w:rPr>
-        <w:t>25</w:t>
-      </w:r>
-      <w:r>
-        <w:rPr>
-          <w:rFonts w:hint="eastAsia"/>
-          <w:szCs w:val="21"/>
-        </w:rPr>
-        <w:t>日晚2</w:t>
-      </w:r>
-      <w:r>
-        <w:rPr>
-          <w:szCs w:val="21"/>
-        </w:rPr>
-        <w:t>4</w:t>
-      </w:r>
-      <w:r>
-        <w:rPr>
-          <w:rFonts w:hint="eastAsia"/>
-          <w:szCs w:val="21"/>
-        </w:rPr>
-        <w:t>点之前</w:t>
+          <w:sz w:val="18"/>
+          <w:szCs w:val="18"/>
+        </w:rPr>
+        <w:t>Hornik K, Stinchcombe M, White H, 1989. Multilayer feedforward networks are universal approximators[J]. Neural networks, 2(5):359-366.</w:t>
       </w:r>
     </w:p>
     <w:p>
@@ -13719,323 +14985,6 @@
           <w:ilvl w:val="0"/>
           <w:numId w:val="2"/>
         </w:numPr>
-        <w:spacing w:line="288" w:lineRule="auto"/>
-        <w:rPr>
-          <w:b/>
-          <w:sz w:val="24"/>
-        </w:rPr>
-      </w:pPr>
-      <w:r>
-        <w:rPr>
-          <w:rFonts w:hint="eastAsia"/>
-          <w:szCs w:val="21"/>
-        </w:rPr>
-        <w:t>其中报告的纸质版，</w:t>
-      </w:r>
-      <w:r>
-        <w:rPr>
-          <w:szCs w:val="21"/>
-        </w:rPr>
-        <w:t>A4</w:t>
-      </w:r>
-      <w:r>
-        <w:rPr>
-          <w:rFonts w:hint="eastAsia"/>
-          <w:color w:val="FF0000"/>
-          <w:szCs w:val="21"/>
-        </w:rPr>
-        <w:t>双面</w:t>
-      </w:r>
-      <w:r>
-        <w:rPr>
-          <w:rFonts w:hint="eastAsia"/>
-          <w:szCs w:val="21"/>
-        </w:rPr>
-        <w:t>打印，1</w:t>
-      </w:r>
-      <w:r>
-        <w:rPr>
-          <w:szCs w:val="21"/>
-        </w:rPr>
-        <w:t>1</w:t>
-      </w:r>
-      <w:r>
-        <w:rPr>
-          <w:rFonts w:hint="eastAsia"/>
-          <w:szCs w:val="21"/>
-        </w:rPr>
-        <w:t>月</w:t>
-      </w:r>
-      <w:r>
-        <w:rPr>
-          <w:szCs w:val="21"/>
-        </w:rPr>
-        <w:t>24</w:t>
-      </w:r>
-      <w:r>
-        <w:rPr>
-          <w:rFonts w:hint="eastAsia"/>
-          <w:szCs w:val="21"/>
-        </w:rPr>
-        <w:t>和1</w:t>
-      </w:r>
-      <w:r>
-        <w:rPr>
-          <w:szCs w:val="21"/>
-        </w:rPr>
-        <w:t>1</w:t>
-      </w:r>
-      <w:r>
-        <w:rPr>
-          <w:rFonts w:hint="eastAsia"/>
-          <w:szCs w:val="21"/>
-        </w:rPr>
-        <w:t>月</w:t>
-      </w:r>
-      <w:r>
-        <w:rPr>
-          <w:szCs w:val="21"/>
-        </w:rPr>
-        <w:t>25</w:t>
-      </w:r>
-      <w:r>
-        <w:rPr>
-          <w:rFonts w:hint="eastAsia"/>
-          <w:szCs w:val="21"/>
-        </w:rPr>
-        <w:t>日两天，上午9</w:t>
-      </w:r>
-      <w:r>
-        <w:rPr>
-          <w:szCs w:val="21"/>
-        </w:rPr>
-        <w:t>-11</w:t>
-      </w:r>
-      <w:r>
-        <w:rPr>
-          <w:rFonts w:hint="eastAsia"/>
-          <w:szCs w:val="21"/>
-        </w:rPr>
-        <w:t>点，下午</w:t>
-      </w:r>
-      <w:r>
-        <w:rPr>
-          <w:szCs w:val="21"/>
-        </w:rPr>
-        <w:t>13-16</w:t>
-      </w:r>
-      <w:r>
-        <w:rPr>
-          <w:rFonts w:hint="eastAsia"/>
-          <w:szCs w:val="21"/>
-        </w:rPr>
-        <w:t>点，提交到计算机楼9</w:t>
-      </w:r>
-      <w:r>
-        <w:rPr>
-          <w:szCs w:val="21"/>
-        </w:rPr>
-        <w:t>04</w:t>
-      </w:r>
-      <w:r>
-        <w:rPr>
-          <w:rFonts w:hint="eastAsia"/>
-          <w:szCs w:val="21"/>
-        </w:rPr>
-        <w:t>实验室，盛鑫宇 助教处，逾期成绩不计。</w:t>
-      </w:r>
-    </w:p>
-    <w:p>
-      <w:pPr>
-        <w:numPr>
-          <w:ilvl w:val="1"/>
-          <w:numId w:val="1"/>
-        </w:numPr>
-        <w:spacing w:line="288" w:lineRule="auto"/>
-        <w:rPr>
-          <w:b/>
-          <w:szCs w:val="21"/>
-        </w:rPr>
-      </w:pPr>
-      <w:r>
-        <w:rPr>
-          <w:rFonts w:hint="eastAsia"/>
-          <w:b/>
-          <w:szCs w:val="21"/>
-        </w:rPr>
-        <w:t>文献清单</w:t>
-      </w:r>
-    </w:p>
-    <w:p>
-      <w:pPr>
-        <w:tabs>
-          <w:tab w:val="left" w:pos="525"/>
-        </w:tabs>
-        <w:spacing w:line="288" w:lineRule="auto"/>
-        <w:ind w:firstLine="420" w:firstLineChars="200"/>
-        <w:rPr>
-          <w:szCs w:val="21"/>
-        </w:rPr>
-      </w:pPr>
-      <w:r>
-        <w:rPr>
-          <w:rFonts w:hint="eastAsia"/>
-          <w:szCs w:val="21"/>
-        </w:rPr>
-        <w:t>列出所阅读文献的清单。给出完整信息：作者，题目，期刊，卷期，页码，年份，会议名称，会议地点，网址，学位论文出处，技术报告来源，专利号等。</w:t>
-      </w:r>
-    </w:p>
-    <w:p>
-      <w:pPr>
-        <w:tabs>
-          <w:tab w:val="left" w:pos="525"/>
-        </w:tabs>
-        <w:spacing w:line="288" w:lineRule="auto"/>
-        <w:ind w:firstLine="420" w:firstLineChars="200"/>
-        <w:rPr>
-          <w:szCs w:val="21"/>
-        </w:rPr>
-      </w:pPr>
-      <w:r>
-        <w:rPr>
-          <w:rFonts w:hint="eastAsia"/>
-          <w:b/>
-          <w:szCs w:val="21"/>
-        </w:rPr>
-        <w:t>在报告正文中标明文献引用情况</w:t>
-      </w:r>
-      <w:r>
-        <w:rPr>
-          <w:rFonts w:hint="eastAsia"/>
-          <w:szCs w:val="21"/>
-        </w:rPr>
-        <w:t>。</w:t>
-      </w:r>
-    </w:p>
-    <w:p>
-      <w:pPr>
-        <w:numPr>
-          <w:ilvl w:val="1"/>
-          <w:numId w:val="1"/>
-        </w:numPr>
-        <w:spacing w:line="288" w:lineRule="auto"/>
-        <w:rPr>
-          <w:b/>
-          <w:szCs w:val="21"/>
-        </w:rPr>
-      </w:pPr>
-      <w:r>
-        <w:rPr>
-          <w:rFonts w:hint="eastAsia"/>
-          <w:b/>
-          <w:szCs w:val="21"/>
-        </w:rPr>
-        <w:t>评分依据</w:t>
-      </w:r>
-    </w:p>
-    <w:p>
-      <w:pPr>
-        <w:spacing w:line="288" w:lineRule="auto"/>
-        <w:ind w:firstLine="420" w:firstLineChars="200"/>
-        <w:rPr>
-          <w:szCs w:val="21"/>
-        </w:rPr>
-      </w:pPr>
-      <w:r>
-        <w:rPr>
-          <w:rFonts w:hint="eastAsia"/>
-          <w:szCs w:val="21"/>
-        </w:rPr>
-        <w:t>充分性（20%），内容是否充实</w:t>
-      </w:r>
-    </w:p>
-    <w:p>
-      <w:pPr>
-        <w:spacing w:line="288" w:lineRule="auto"/>
-        <w:ind w:firstLine="420" w:firstLineChars="200"/>
-        <w:rPr>
-          <w:szCs w:val="21"/>
-        </w:rPr>
-      </w:pPr>
-      <w:r>
-        <w:rPr>
-          <w:rFonts w:hint="eastAsia"/>
-          <w:szCs w:val="21"/>
-        </w:rPr>
-        <w:t>准确性（20%），内容是否准确无误</w:t>
-      </w:r>
-    </w:p>
-    <w:p>
-      <w:pPr>
-        <w:spacing w:line="288" w:lineRule="auto"/>
-        <w:ind w:firstLine="420" w:firstLineChars="200"/>
-        <w:rPr>
-          <w:szCs w:val="21"/>
-        </w:rPr>
-      </w:pPr>
-      <w:r>
-        <w:rPr>
-          <w:rFonts w:hint="eastAsia"/>
-          <w:szCs w:val="21"/>
-        </w:rPr>
-        <w:t>逻辑性（20%），阐述是否有条理，逻辑清晰</w:t>
-      </w:r>
-    </w:p>
-    <w:p>
-      <w:pPr>
-        <w:spacing w:line="288" w:lineRule="auto"/>
-        <w:ind w:firstLine="420" w:firstLineChars="200"/>
-        <w:rPr>
-          <w:szCs w:val="21"/>
-        </w:rPr>
-      </w:pPr>
-      <w:r>
-        <w:rPr>
-          <w:rFonts w:hint="eastAsia"/>
-          <w:szCs w:val="21"/>
-        </w:rPr>
-        <w:t>深刻性（20%），问题分析得是否深入，不浮于表面</w:t>
-      </w:r>
-    </w:p>
-    <w:p>
-      <w:pPr>
-        <w:spacing w:line="288" w:lineRule="auto"/>
-        <w:ind w:firstLine="420" w:firstLineChars="200"/>
-        <w:rPr>
-          <w:szCs w:val="21"/>
-        </w:rPr>
-      </w:pPr>
-      <w:r>
-        <w:rPr>
-          <w:rFonts w:hint="eastAsia"/>
-          <w:szCs w:val="21"/>
-        </w:rPr>
-        <w:t>规范性（20%），是否按模板要求撰写，格式是否符合规范</w:t>
-      </w:r>
-    </w:p>
-    <w:p>
-      <w:pPr>
-        <w:spacing w:before="156" w:beforeLines="50" w:line="360" w:lineRule="auto"/>
-        <w:rPr>
-          <w:b/>
-          <w:sz w:val="24"/>
-        </w:rPr>
-      </w:pPr>
-      <w:r>
-        <w:rPr>
-          <w:rFonts w:hint="eastAsia"/>
-          <w:b/>
-          <w:sz w:val="24"/>
-        </w:rPr>
-        <w:t>参考文献</w:t>
-      </w:r>
-    </w:p>
-    <w:p>
-      <w:pPr>
-        <w:numPr>
-          <w:ilvl w:val="0"/>
-          <w:numId w:val="3"/>
-        </w:numPr>
         <w:ind w:left="782" w:hanging="255"/>
         <w:rPr>
           <w:sz w:val="18"/>
@@ -14048,49 +14997,15 @@
           <w:sz w:val="18"/>
           <w:szCs w:val="18"/>
         </w:rPr>
-        <w:t>邱锡鹏，神经网络与深度学习，机械工业出版社，https://nndl.github.io/, 2020.</w:t>
-      </w:r>
-    </w:p>
-    <w:p>
-      <w:pPr>
-        <w:numPr>
-          <w:ilvl w:val="0"/>
-          <w:numId w:val="3"/>
-        </w:numPr>
-        <w:ind w:left="782" w:hanging="255"/>
-        <w:rPr>
+        <w:t>Cormen, Thomas H. (EDT</w:t>
+      </w:r>
+      <w:r>
+        <w:rPr>
+          <w:rFonts w:hint="default"/>
           <w:sz w:val="18"/>
           <w:szCs w:val="18"/>
         </w:rPr>
-      </w:pPr>
-      <w:r>
-        <w:rPr>
-          <w:rFonts w:hint="eastAsia"/>
-          <w:sz w:val="18"/>
-          <w:szCs w:val="18"/>
-        </w:rPr>
-        <w:t>Bishop C M, 2007. Pattern recognition and machine learning[M]. 5th edition. Springer</w:t>
-      </w:r>
-    </w:p>
-    <w:p>
-      <w:pPr>
-        <w:numPr>
-          <w:ilvl w:val="0"/>
-          <w:numId w:val="3"/>
-        </w:numPr>
-        <w:ind w:left="782" w:hanging="255"/>
-        <w:rPr>
-          <w:sz w:val="18"/>
-          <w:szCs w:val="18"/>
-        </w:rPr>
-      </w:pPr>
-      <w:r>
-        <w:rPr>
-          <w:rFonts w:hint="eastAsia"/>
-          <w:sz w:val="18"/>
-          <w:szCs w:val="18"/>
-        </w:rPr>
-        <w:t>Hornik K, Stinchcombe M, White H, 1989. Multilayer feedforward networks are universal approximators[J]. Neural networks, 2(5):359-366.</w:t>
+        <w:t>), Introduction to Algorithms, Mit Pr, 2005</w:t>
       </w:r>
     </w:p>
     <w:p>
@@ -14335,95 +15250,6 @@
     </w:lvl>
   </w:abstractNum>
   <w:abstractNum w:abstractNumId="1">
-    <w:nsid w:val="3EBE3188"/>
-    <w:multiLevelType w:val="multilevel"/>
-    <w:tmpl w:val="3EBE3188"/>
-    <w:lvl w:ilvl="0" w:tentative="0">
-      <w:start w:val="1"/>
-      <w:numFmt w:val="decimal"/>
-      <w:lvlText w:val="%1."/>
-      <w:lvlJc w:val="left"/>
-      <w:pPr>
-        <w:ind w:left="780" w:hanging="360"/>
-      </w:pPr>
-      <w:rPr>
-        <w:rFonts w:hint="default"/>
-      </w:rPr>
-    </w:lvl>
-    <w:lvl w:ilvl="1" w:tentative="0">
-      <w:start w:val="1"/>
-      <w:numFmt w:val="lowerLetter"/>
-      <w:lvlText w:val="%2)"/>
-      <w:lvlJc w:val="left"/>
-      <w:pPr>
-        <w:ind w:left="1260" w:hanging="420"/>
-      </w:pPr>
-    </w:lvl>
-    <w:lvl w:ilvl="2" w:tentative="0">
-      <w:start w:val="1"/>
-      <w:numFmt w:val="lowerRoman"/>
-      <w:lvlText w:val="%3."/>
-      <w:lvlJc w:val="right"/>
-      <w:pPr>
-        <w:ind w:left="1680" w:hanging="420"/>
-      </w:pPr>
-    </w:lvl>
-    <w:lvl w:ilvl="3" w:tentative="0">
-      <w:start w:val="1"/>
-      <w:numFmt w:val="decimal"/>
-      <w:lvlText w:val="%4."/>
-      <w:lvlJc w:val="left"/>
-      <w:pPr>
-        <w:ind w:left="2100" w:hanging="420"/>
-      </w:pPr>
-    </w:lvl>
-    <w:lvl w:ilvl="4" w:tentative="0">
-      <w:start w:val="1"/>
-      <w:numFmt w:val="lowerLetter"/>
-      <w:lvlText w:val="%5)"/>
-      <w:lvlJc w:val="left"/>
-      <w:pPr>
-        <w:ind w:left="2520" w:hanging="420"/>
-      </w:pPr>
-    </w:lvl>
-    <w:lvl w:ilvl="5" w:tentative="0">
-      <w:start w:val="1"/>
-      <w:numFmt w:val="lowerRoman"/>
-      <w:lvlText w:val="%6."/>
-      <w:lvlJc w:val="right"/>
-      <w:pPr>
-        <w:ind w:left="2940" w:hanging="420"/>
-      </w:pPr>
-    </w:lvl>
-    <w:lvl w:ilvl="6" w:tentative="0">
-      <w:start w:val="1"/>
-      <w:numFmt w:val="decimal"/>
-      <w:lvlText w:val="%7."/>
-      <w:lvlJc w:val="left"/>
-      <w:pPr>
-        <w:ind w:left="3360" w:hanging="420"/>
-      </w:pPr>
-    </w:lvl>
-    <w:lvl w:ilvl="7" w:tentative="0">
-      <w:start w:val="1"/>
-      <w:numFmt w:val="lowerLetter"/>
-      <w:lvlText w:val="%8)"/>
-      <w:lvlJc w:val="left"/>
-      <w:pPr>
-        <w:ind w:left="3780" w:hanging="420"/>
-      </w:pPr>
-    </w:lvl>
-    <w:lvl w:ilvl="8" w:tentative="0">
-      <w:start w:val="1"/>
-      <w:numFmt w:val="lowerRoman"/>
-      <w:lvlText w:val="%9."/>
-      <w:lvlJc w:val="right"/>
-      <w:pPr>
-        <w:ind w:left="4200" w:hanging="420"/>
-      </w:pPr>
-    </w:lvl>
-  </w:abstractNum>
-  <w:abstractNum w:abstractNumId="2">
     <w:nsid w:val="561E14D5"/>
     <w:multiLevelType w:val="multilevel"/>
     <w:tmpl w:val="561E14D5"/>
@@ -14547,9 +15373,6 @@
   </w:num>
   <w:num w:numId="2">
     <w:abstractNumId w:val="1"/>
-  </w:num>
-  <w:num w:numId="3">
-    <w:abstractNumId w:val="2"/>
   </w:num>
 </w:numbering>
 </file>

</xml_diff>